<commit_message>
Update CSU04 - Manter Itens Apoio a Doação.docx
Correção Ortográfica
</commit_message>
<xml_diff>
--- a/Requisitos/documentos de casos de uso/CSU04 - Manter Itens Apoio a Doação.docx
+++ b/Requisitos/documentos de casos de uso/CSU04 - Manter Itens Apoio a Doação.docx
@@ -1288,8 +1288,12 @@
             </w:r>
             <w:r>
               <w:rPr>
-                <w:rtl w:val="0"/>
-              </w:rPr>
+                <w:rFonts w:ascii="Times New Roman" w:cs="Times New Roman" w:eastAsia="Times New Roman" w:hAnsi="Times New Roman"/>
+                <w:sz w:val="28"/>
+                <w:szCs w:val="28"/>
+                <w:rtl w:val="0"/>
+              </w:rPr>
+              <w:t xml:space="preserve">.</w:t>
             </w:r>
           </w:p>
           <w:p>
@@ -1774,7 +1778,7 @@
                 <w:szCs w:val="28"/>
                 <w:rtl w:val="0"/>
               </w:rPr>
-              <w:t xml:space="preserve">ator digita o código ou nome do item desejado</w:t>
+              <w:t xml:space="preserve">ator digita o código ou nome do item desejado.</w:t>
             </w:r>
           </w:p>
           <w:p>
@@ -2275,7 +2279,7 @@
                 <w:szCs w:val="28"/>
                 <w:rtl w:val="0"/>
               </w:rPr>
-              <w:t xml:space="preserve">)</w:t>
+              <w:t xml:space="preserve">).</w:t>
             </w:r>
           </w:p>
           <w:p>
@@ -2913,7 +2917,7 @@
                 <w:szCs w:val="28"/>
                 <w:rtl w:val="0"/>
               </w:rPr>
-              <w:t xml:space="preserve">Ator digita código ou nome do item desejado</w:t>
+              <w:t xml:space="preserve">Ator digita código ou nome do item desejado.</w:t>
             </w:r>
           </w:p>
           <w:p>

</xml_diff>